<commit_message>
feat: add file markdown
</commit_message>
<xml_diff>
--- a/docs/BaoCao_Nhom01.docx
+++ b/docs/BaoCao_Nhom01.docx
@@ -463,6 +463,9 @@
           <w:r>
             <w:t xml:space="preserve">Võ Tấn Đạt – </w:t>
           </w:r>
+          <w:r>
+            <w:t>20116031</w:t>
+          </w:r>
         </w:p>
         <w:p>
           <w:pPr>
@@ -781,7 +784,25 @@
         <w:rPr>
           <w:rFonts w:cs="Times New Roman"/>
         </w:rPr>
-        <w:t>Lựa chọn kiến trúc thực hiện bài toán</w:t>
+        <w:t>Lựa chọn kiến trúc hiện</w:t>
+      </w:r>
+      <w:r>
+        <w:rPr>
+          <w:rFonts w:cs="Times New Roman"/>
+        </w:rPr>
+        <w:t xml:space="preserve"> </w:t>
+      </w:r>
+      <w:r>
+        <w:rPr>
+          <w:rFonts w:cs="Times New Roman"/>
+        </w:rPr>
+        <w:t>thực</w:t>
+      </w:r>
+      <w:r>
+        <w:rPr>
+          <w:rFonts w:cs="Times New Roman"/>
+        </w:rPr>
+        <w:t xml:space="preserve"> bài toán</w:t>
       </w:r>
     </w:p>
     <w:p>
@@ -5357,9 +5378,25 @@
     </w:p>
     <w:p>
       <w:pPr>
+        <w:spacing w:line="240" w:lineRule="auto"/>
         <w:ind w:firstLine="0"/>
         <w:jc w:val="left"/>
         <w:rPr>
+          <w:szCs w:val="26"/>
+        </w:rPr>
+      </w:pPr>
+      <w:r>
+        <w:rPr>
+          <w:szCs w:val="26"/>
+        </w:rPr>
+        <w:br w:type="page"/>
+      </w:r>
+    </w:p>
+    <w:p>
+      <w:pPr>
+        <w:ind w:firstLine="0"/>
+        <w:jc w:val="left"/>
+        <w:rPr>
           <w:b/>
           <w:bCs/>
           <w:sz w:val="32"/>
@@ -5373,6 +5410,7 @@
           <w:sz w:val="32"/>
           <w:szCs w:val="32"/>
         </w:rPr>
+        <w:lastRenderedPageBreak/>
         <w:t>Phần 4: Cài đặt</w:t>
       </w:r>
     </w:p>
@@ -5405,7 +5443,6 @@
         <w:rPr>
           <w:noProof/>
         </w:rPr>
-        <w:lastRenderedPageBreak/>
         <w:drawing>
           <wp:inline distT="0" distB="0" distL="0" distR="0" wp14:anchorId="081D4433" wp14:editId="278F0567">
             <wp:extent cx="5095875" cy="3276600"/>
@@ -5543,7 +5580,25 @@
           <w:i/>
           <w:iCs/>
         </w:rPr>
-        <w:t xml:space="preserve">Chia service theo chắc năng của hệ thống: </w:t>
+        <w:t>Chia service theo ch</w:t>
+      </w:r>
+      <w:r>
+        <w:rPr>
+          <w:b/>
+          <w:bCs/>
+          <w:i/>
+          <w:iCs/>
+        </w:rPr>
+        <w:t>ứ</w:t>
+      </w:r>
+      <w:r>
+        <w:rPr>
+          <w:b/>
+          <w:bCs/>
+          <w:i/>
+          <w:iCs/>
+        </w:rPr>
+        <w:t xml:space="preserve">c năng của hệ thống: </w:t>
       </w:r>
     </w:p>
     <w:p>
@@ -5556,10 +5611,16 @@
           <w:b/>
           <w:bCs/>
         </w:rPr>
-        <w:t>AuthSerivce:</w:t>
-      </w:r>
-      <w:r>
-        <w:t xml:space="preserve"> Đảm nhiệm chức năng xác thực người dùng </w:t>
+        <w:t>AuthService</w:t>
+      </w:r>
+      <w:r>
+        <w:t xml:space="preserve">: </w:t>
+      </w:r>
+      <w:r>
+        <w:t>Đảm nhiệm chức năng</w:t>
+      </w:r>
+      <w:r>
+        <w:t xml:space="preserve"> quản lý xác thực và phân quyền người dùng. Nó sẽ xử lý việc đăng nhập, đăng ký, và xác thực người dùng.</w:t>
       </w:r>
     </w:p>
     <w:p>
@@ -5567,16 +5628,6 @@
         <w:pStyle w:val="ListParagraph"/>
         <w:ind w:left="0" w:firstLine="0"/>
       </w:pPr>
-      <w:r>
-        <w:rPr>
-          <w:b/>
-          <w:bCs/>
-        </w:rPr>
-        <w:t>CourseService:</w:t>
-      </w:r>
-      <w:r>
-        <w:t xml:space="preserve"> Đảm nhiệm chức năng liên quan đến chương trình khung và đăng kí học phần </w:t>
-      </w:r>
     </w:p>
     <w:p>
       <w:pPr>
@@ -5588,10 +5639,10 @@
           <w:b/>
           <w:bCs/>
         </w:rPr>
-        <w:t>AcademicService:</w:t>
-      </w:r>
-      <w:r>
-        <w:t xml:space="preserve"> Đảm nhiệm chức năng liên quan đến lịch học, học phần,…</w:t>
+        <w:t>RegistrationService</w:t>
+      </w:r>
+      <w:r>
+        <w:t>: Service này quản lý quá trình đăng ký học phần của sinh viên. Nó sẽ kiểm tra và xác nhận đăng ký, quản lý danh sách dự bị, và gửi thông báo xác nhận cho sinh viên.</w:t>
       </w:r>
     </w:p>
     <w:p>
@@ -5599,26 +5650,151 @@
         <w:pStyle w:val="ListParagraph"/>
         <w:ind w:left="0" w:firstLine="0"/>
       </w:pPr>
-      <w:r>
-        <w:rPr>
-          <w:b/>
-          <w:bCs/>
-        </w:rPr>
-        <w:t>NotificationService:</w:t>
-      </w:r>
-      <w:r>
-        <w:t xml:space="preserve"> Đảm nhiệm chức năng thông báo: SentOTP, gửi mail,…</w:t>
-      </w:r>
     </w:p>
     <w:p>
       <w:pPr>
         <w:pStyle w:val="ListParagraph"/>
         <w:ind w:left="0" w:firstLine="0"/>
-        <w:rPr>
-          <w:b/>
-          <w:bCs/>
-          <w:sz w:val="28"/>
-          <w:szCs w:val="28"/>
+      </w:pPr>
+      <w:r>
+        <w:rPr>
+          <w:b/>
+          <w:bCs/>
+        </w:rPr>
+        <w:t>CourseService</w:t>
+      </w:r>
+      <w:r>
+        <w:t xml:space="preserve">: Service này quản lý thông tin về các môn học, </w:t>
+      </w:r>
+      <w:r>
+        <w:t>xem chương trình khung, môn tiên quyế</w:t>
+      </w:r>
+      <w:r>
+        <w:t>t, tiến độ học tập(môn học nào đã hoàn thành, chưa hoàn thành)</w:t>
+      </w:r>
+    </w:p>
+    <w:p>
+      <w:pPr>
+        <w:pStyle w:val="ListParagraph"/>
+        <w:ind w:left="0" w:firstLine="0"/>
+      </w:pPr>
+      <w:r>
+        <w:rPr>
+          <w:b/>
+          <w:bCs/>
+        </w:rPr>
+        <w:t>StudentService</w:t>
+      </w:r>
+      <w:r>
+        <w:t>: Service này cung cấp các tính năng liên quan đến thông tin học tập của sinh viên như số tín chỉ đã đạt, số môn đã học, điểm số, và thời khóa biểu.</w:t>
+      </w:r>
+    </w:p>
+    <w:p>
+      <w:pPr>
+        <w:pStyle w:val="ListParagraph"/>
+        <w:ind w:left="0" w:firstLine="0"/>
+      </w:pPr>
+    </w:p>
+    <w:p>
+      <w:pPr>
+        <w:pStyle w:val="ListParagraph"/>
+        <w:ind w:left="0" w:firstLine="0"/>
+      </w:pPr>
+      <w:r>
+        <w:rPr>
+          <w:b/>
+          <w:bCs/>
+        </w:rPr>
+        <w:lastRenderedPageBreak/>
+        <w:t>GraduationService</w:t>
+      </w:r>
+      <w:r>
+        <w:t>: Service này quản lý quá trình đăng ký xét tốt nghiệp và cấp bằng tốt nghiệp cho sinh viên đã đủ điều kiện. Nó cũng quản lý thông tin về cựu sinh viên và công khai thông tin về bằng cấp trên trang web của nhà trường.</w:t>
+      </w:r>
+    </w:p>
+    <w:p>
+      <w:pPr>
+        <w:pStyle w:val="ListParagraph"/>
+        <w:ind w:left="0" w:firstLine="0"/>
+      </w:pPr>
+    </w:p>
+    <w:p>
+      <w:pPr>
+        <w:pStyle w:val="ListParagraph"/>
+        <w:ind w:left="0" w:firstLine="0"/>
+        <w:rPr>
+          <w:b/>
+          <w:bCs/>
+        </w:rPr>
+      </w:pPr>
+      <w:r>
+        <w:rPr>
+          <w:b/>
+          <w:bCs/>
+        </w:rPr>
+        <w:t>NotificationService</w:t>
+      </w:r>
+      <w:r>
+        <w:t>: Service này chịu trách nhiệm gửi thông báo qua email cho sinh viên sau khi họ đăng ký thành công hoặc khi có các sự kiện quan trọng khác trong hệ thống.</w:t>
+      </w:r>
+    </w:p>
+    <w:p>
+      <w:pPr>
+        <w:pStyle w:val="ListParagraph"/>
+        <w:ind w:firstLine="0"/>
+        <w:rPr>
+          <w:b/>
+          <w:bCs/>
+        </w:rPr>
+      </w:pPr>
+    </w:p>
+    <w:p>
+      <w:pPr>
+        <w:pStyle w:val="ListParagraph"/>
+        <w:ind w:left="0" w:firstLine="0"/>
+      </w:pPr>
+      <w:r>
+        <w:rPr>
+          <w:b/>
+          <w:bCs/>
+        </w:rPr>
+        <w:t>Analysis</w:t>
+      </w:r>
+      <w:r>
+        <w:rPr>
+          <w:b/>
+          <w:bCs/>
+        </w:rPr>
+        <w:t>Service</w:t>
+      </w:r>
+      <w:r>
+        <w:rPr>
+          <w:b/>
+          <w:bCs/>
+        </w:rPr>
+        <w:t xml:space="preserve">: </w:t>
+      </w:r>
+      <w:r>
+        <w:t>Service này cung cấp các tính năng để theo dõi và phân tích hoạt động của hệ thống, bao gồm thống kê về số lượng sinh viên đăng ký, tình trạng của các lớp học, và các hoạt động khác</w:t>
+      </w:r>
+    </w:p>
+    <w:p>
+      <w:pPr>
+        <w:pStyle w:val="ListParagraph"/>
+        <w:ind w:left="0" w:firstLine="0"/>
+        <w:rPr>
+          <w:b/>
+          <w:bCs/>
+        </w:rPr>
+      </w:pPr>
+    </w:p>
+    <w:p>
+      <w:pPr>
+        <w:pStyle w:val="ListParagraph"/>
+        <w:ind w:left="0" w:firstLine="0"/>
+        <w:rPr>
+          <w:b/>
+          <w:bCs/>
         </w:rPr>
       </w:pPr>
       <w:r>
@@ -5631,6 +5807,53 @@
       <w:r>
         <w:t xml:space="preserve"> Dùng kiến trúc EDA theo mô hình pubsub để lắng nghe và cập nhật database</w:t>
       </w:r>
+    </w:p>
+    <w:p>
+      <w:pPr>
+        <w:pStyle w:val="ListParagraph"/>
+        <w:ind w:left="0" w:firstLine="0"/>
+      </w:pPr>
+    </w:p>
+    <w:p>
+      <w:pPr>
+        <w:pStyle w:val="ListParagraph"/>
+        <w:ind w:left="0" w:firstLine="0"/>
+        <w:rPr>
+          <w:b/>
+          <w:bCs/>
+        </w:rPr>
+      </w:pPr>
+      <w:r>
+        <w:rPr>
+          <w:b/>
+          <w:bCs/>
+        </w:rPr>
+        <w:t xml:space="preserve">* </w:t>
+      </w:r>
+      <w:r>
+        <w:rPr>
+          <w:b/>
+          <w:bCs/>
+        </w:rPr>
+        <w:t>Mô tả về kiến trúc</w:t>
+      </w:r>
+      <w:r>
+        <w:rPr>
+          <w:b/>
+          <w:bCs/>
+        </w:rPr>
+        <w:t>:</w:t>
+      </w:r>
+    </w:p>
+    <w:p>
+      <w:pPr>
+        <w:pStyle w:val="ListParagraph"/>
+        <w:ind w:left="0" w:firstLine="0"/>
+        <w:rPr>
+          <w:b/>
+          <w:bCs/>
+        </w:rPr>
+      </w:pPr>
     </w:p>
     <w:p>
       <w:pPr>
@@ -8821,7 +9044,6 @@
   <w:style w:type="character" w:default="1" w:styleId="DefaultParagraphFont">
     <w:name w:val="Default Paragraph Font"/>
     <w:uiPriority w:val="1"/>
-    <w:semiHidden/>
     <w:unhideWhenUsed/>
   </w:style>
   <w:style w:type="table" w:default="1" w:styleId="TableNormal">
@@ -9773,10 +9995,6 @@
 </file>
 
 <file path=customXml/item1.xml><?xml version="1.0" encoding="utf-8"?>
-<b:Sources xmlns:b="http://schemas.openxmlformats.org/officeDocument/2006/bibliography" xmlns="http://schemas.openxmlformats.org/officeDocument/2006/bibliography" SelectedStyle="\APASixthEditionOfficeOnline.xsl" StyleName="APA" Version="6"/>
-</file>
-
-<file path=customXml/item2.xml><?xml version="1.0" encoding="utf-8"?>
 <s:customData xmlns="http://www.wps.cn/officeDocument/2013/wpsCustomData" xmlns:s="http://www.wps.cn/officeDocument/2013/wpsCustomData">
   <customSectProps>
     <customSectPr/>
@@ -9789,18 +10007,22 @@
 </s:customData>
 </file>
 
+<file path=customXml/item2.xml><?xml version="1.0" encoding="utf-8"?>
+<b:Sources xmlns:b="http://schemas.openxmlformats.org/officeDocument/2006/bibliography" xmlns="http://schemas.openxmlformats.org/officeDocument/2006/bibliography" SelectedStyle="\APASixthEditionOfficeOnline.xsl" StyleName="APA" Version="6"/>
+</file>
+
 <file path=customXml/itemProps1.xml><?xml version="1.0" encoding="utf-8"?>
+<ds:datastoreItem xmlns:ds="http://schemas.openxmlformats.org/officeDocument/2006/customXml" ds:itemID="{B1977F7D-205B-4081-913C-38D41E755F92}">
+  <ds:schemaRefs>
+    <ds:schemaRef ds:uri="http://www.wps.cn/officeDocument/2013/wpsCustomData"/>
+  </ds:schemaRefs>
+</ds:datastoreItem>
+</file>
+
+<file path=customXml/itemProps2.xml><?xml version="1.0" encoding="utf-8"?>
 <ds:datastoreItem xmlns:ds="http://schemas.openxmlformats.org/officeDocument/2006/customXml" ds:itemID="{0B1E946C-54F8-43E7-B57D-C5AEDA8F4648}">
   <ds:schemaRefs>
     <ds:schemaRef ds:uri="http://schemas.openxmlformats.org/officeDocument/2006/bibliography"/>
   </ds:schemaRefs>
 </ds:datastoreItem>
-</file>
-
-<file path=customXml/itemProps2.xml><?xml version="1.0" encoding="utf-8"?>
-<ds:datastoreItem xmlns:ds="http://schemas.openxmlformats.org/officeDocument/2006/customXml" ds:itemID="{B1977F7D-205B-4081-913C-38D41E755F92}">
-  <ds:schemaRefs>
-    <ds:schemaRef ds:uri="http://www.wps.cn/officeDocument/2013/wpsCustomData"/>
-  </ds:schemaRefs>
-</ds:datastoreItem>
 </file>
</xml_diff>

<commit_message>
feat: add api courrse
</commit_message>
<xml_diff>
--- a/docs/BaoCao_Nhom01.docx
+++ b/docs/BaoCao_Nhom01.docx
@@ -2,8 +2,8 @@
 <file path=word/document.xml><?xml version="1.0" encoding="utf-8"?>
 <w:document xmlns:wpc="http://schemas.microsoft.com/office/word/2010/wordprocessingCanvas" xmlns:cx="http://schemas.microsoft.com/office/drawing/2014/chartex" xmlns:cx1="http://schemas.microsoft.com/office/drawing/2015/9/8/chartex" xmlns:cx2="http://schemas.microsoft.com/office/drawing/2015/10/21/chartex" xmlns:cx3="http://schemas.microsoft.com/office/drawing/2016/5/9/chartex" xmlns:cx4="http://schemas.microsoft.com/office/drawing/2016/5/10/chartex" xmlns:cx5="http://schemas.microsoft.com/office/drawing/2016/5/11/chartex" xmlns:cx6="http://schemas.microsoft.com/office/drawing/2016/5/12/chartex" xmlns:cx7="http://schemas.microsoft.com/office/drawing/2016/5/13/chartex" xmlns:cx8="http://schemas.microsoft.com/office/drawing/2016/5/14/chartex" xmlns:mc="http://schemas.openxmlformats.org/markup-compatibility/2006" xmlns:aink="http://schemas.microsoft.com/office/drawing/2016/ink" xmlns:am3d="http://schemas.microsoft.com/office/drawing/2017/model3d" xmlns:o="urn:schemas-microsoft-com:office:office" xmlns:oel="http://schemas.microsoft.com/office/2019/extlst" xmlns:r="http://schemas.openxmlformats.org/officeDocument/2006/relationships" xmlns:m="http://schemas.openxmlformats.org/officeDocument/2006/math" xmlns:v="urn:schemas-microsoft-com:vml" xmlns:wp14="http://schemas.microsoft.com/office/word/2010/wordprocessingDrawing" xmlns:wp="http://schemas.openxmlformats.org/drawingml/2006/wordprocessingDrawing" xmlns:w10="urn:schemas-microsoft-com:office:word" xmlns:w="http://schemas.openxmlformats.org/wordprocessingml/2006/main" xmlns:w14="http://schemas.microsoft.com/office/word/2010/wordml" xmlns:w15="http://schemas.microsoft.com/office/word/2012/wordml" xmlns:w16cex="http://schemas.microsoft.com/office/word/2018/wordml/cex" xmlns:w16cid="http://schemas.microsoft.com/office/word/2016/wordml/cid" xmlns:w16="http://schemas.microsoft.com/office/word/2018/wordml" xmlns:w16du="http://schemas.microsoft.com/office/word/2023/wordml/word16du" xmlns:w16sdtdh="http://schemas.microsoft.com/office/word/2020/wordml/sdtdatahash" xmlns:w16se="http://schemas.microsoft.com/office/word/2015/wordml/symex" xmlns:wpg="http://schemas.microsoft.com/office/word/2010/wordprocessingGroup" xmlns:wpi="http://schemas.microsoft.com/office/word/2010/wordprocessingInk" xmlns:wne="http://schemas.microsoft.com/office/word/2006/wordml" xmlns:wps="http://schemas.microsoft.com/office/word/2010/wordprocessingShape" mc:Ignorable="w14 w15 w16se w16cid w16 w16cex w16sdtdh w16du wp14">
   <w:body>
-    <w:bookmarkStart w:id="0" w:name="_Toc169424237" w:displacedByCustomXml="next"/>
-    <w:bookmarkStart w:id="1" w:name="_Toc169424238" w:displacedByCustomXml="next"/>
+    <w:bookmarkStart w:id="0" w:name="_Toc169424238" w:displacedByCustomXml="next"/>
+    <w:bookmarkStart w:id="1" w:name="_Toc169424237" w:displacedByCustomXml="next"/>
     <w:sdt>
       <w:sdtPr>
         <w:rPr>
@@ -620,7 +620,7 @@
         </w:p>
       </w:sdtContent>
     </w:sdt>
-    <w:bookmarkEnd w:id="1"/>
+    <w:bookmarkEnd w:id="0"/>
     <w:p>
       <w:pPr>
         <w:pStyle w:val="TOC1"/>
@@ -766,7 +766,7 @@
         </w:rPr>
       </w:pPr>
       <w:bookmarkStart w:id="5" w:name="_Toc14693510"/>
-      <w:bookmarkEnd w:id="0"/>
+      <w:bookmarkEnd w:id="1"/>
       <w:r>
         <w:rPr>
           <w:rFonts w:cs="Times New Roman"/>
@@ -3264,7 +3264,19 @@
         <w:rPr>
           <w:szCs w:val="26"/>
         </w:rPr>
-        <w:t>Khả năng mở rộng và bảo trì: Kiến trúc modul giúp dễ dàng tổ chức và bảo trì mã, cho phép mở rộng ứng dụng một cách dễ dàng.</w:t>
+        <w:t>Khả năng mở rộng và bảo trì: Kiến trúc modul</w:t>
+      </w:r>
+      <w:r>
+        <w:rPr>
+          <w:szCs w:val="26"/>
+        </w:rPr>
+        <w:t>e</w:t>
+      </w:r>
+      <w:r>
+        <w:rPr>
+          <w:szCs w:val="26"/>
+        </w:rPr>
+        <w:t xml:space="preserve"> giúp dễ dàng tổ chức và bảo trì mã, cho phép mở rộng ứng dụng một cách dễ dàng.</w:t>
       </w:r>
     </w:p>
     <w:p>
@@ -5666,31 +5678,7 @@
         <w:t xml:space="preserve">+ gRPC: </w:t>
       </w:r>
       <w:r>
-        <w:t>AuthService</w:t>
-      </w:r>
-      <w:r>
-        <w:t xml:space="preserve">, </w:t>
-      </w:r>
-      <w:r>
-        <w:t>CourseService</w:t>
-      </w:r>
-      <w:r>
-        <w:t xml:space="preserve">, </w:t>
-      </w:r>
-      <w:r>
-        <w:t>AnalysisService</w:t>
-      </w:r>
-      <w:r>
-        <w:t xml:space="preserve">, </w:t>
-      </w:r>
-      <w:r>
-        <w:t>GraduationService</w:t>
-      </w:r>
-      <w:r>
-        <w:t xml:space="preserve">, </w:t>
-      </w:r>
-      <w:r>
-        <w:t>StudentService</w:t>
+        <w:t>AuthService, CourseService, AnalysisService, GraduationService, StudentService</w:t>
       </w:r>
       <w:r>
         <w:t>.</w:t>
@@ -5735,8 +5723,233 @@
         <w:pStyle w:val="ListParagraph"/>
         <w:ind w:left="0" w:firstLine="0"/>
       </w:pPr>
-      <w:r>
-        <w:t xml:space="preserve">- </w:t>
+    </w:p>
+    <w:p>
+      <w:pPr>
+        <w:pStyle w:val="ListParagraph"/>
+        <w:ind w:left="0" w:firstLine="0"/>
+      </w:pPr>
+    </w:p>
+    <w:p>
+      <w:pPr>
+        <w:pStyle w:val="ListParagraph"/>
+        <w:ind w:left="0" w:firstLine="0"/>
+      </w:pPr>
+    </w:p>
+    <w:p>
+      <w:pPr>
+        <w:pStyle w:val="ListParagraph"/>
+        <w:ind w:left="0" w:firstLine="0"/>
+      </w:pPr>
+    </w:p>
+    <w:p>
+      <w:pPr>
+        <w:pStyle w:val="ListParagraph"/>
+        <w:ind w:left="0" w:firstLine="0"/>
+      </w:pPr>
+    </w:p>
+    <w:p>
+      <w:pPr>
+        <w:pStyle w:val="ListParagraph"/>
+        <w:ind w:left="0" w:firstLine="0"/>
+      </w:pPr>
+    </w:p>
+    <w:p>
+      <w:pPr>
+        <w:pStyle w:val="ListParagraph"/>
+        <w:ind w:left="0" w:firstLine="0"/>
+      </w:pPr>
+    </w:p>
+    <w:p>
+      <w:pPr>
+        <w:pStyle w:val="ListParagraph"/>
+        <w:ind w:left="0" w:firstLine="0"/>
+      </w:pPr>
+    </w:p>
+    <w:p>
+      <w:pPr>
+        <w:pStyle w:val="ListParagraph"/>
+        <w:ind w:left="0" w:firstLine="0"/>
+      </w:pPr>
+      <w:r>
+        <w:lastRenderedPageBreak/>
+        <w:t>-</w:t>
+      </w:r>
+      <w:r>
+        <w:rPr>
+          <w:b/>
+          <w:bCs/>
+        </w:rPr>
+        <w:t xml:space="preserve"> </w:t>
+      </w:r>
+      <w:r>
+        <w:rPr>
+          <w:b/>
+          <w:bCs/>
+        </w:rPr>
+        <w:t>Chiến lược caching</w:t>
+      </w:r>
+      <w:r>
+        <w:rPr>
+          <w:b/>
+          <w:bCs/>
+        </w:rPr>
+        <w:t>:</w:t>
+      </w:r>
+      <w:r>
+        <w:rPr>
+          <w:b/>
+          <w:bCs/>
+        </w:rPr>
+        <w:t xml:space="preserve"> </w:t>
+      </w:r>
+      <w:r>
+        <w:t>Sử dụng  cache nhằm tăng tốc ứng dụng</w:t>
+      </w:r>
+    </w:p>
+    <w:p>
+      <w:pPr>
+        <w:pStyle w:val="ListParagraph"/>
+        <w:ind w:left="0" w:firstLine="0"/>
+      </w:pPr>
+      <w:r>
+        <w:t xml:space="preserve">* Write: </w:t>
+      </w:r>
+      <w:r>
+        <w:t>Dùng chiến lược Write-throught cải tiến bằng kafka để xử lý việc ghi dữ liệu vào database và redis diễn ra đồng thời giảm thiểu độ trể của hệ thống</w:t>
+      </w:r>
+    </w:p>
+    <w:p>
+      <w:pPr>
+        <w:pStyle w:val="ListParagraph"/>
+        <w:ind w:left="0" w:firstLine="0"/>
+      </w:pPr>
+      <w:r>
+        <w:rPr>
+          <w:noProof/>
+        </w:rPr>
+        <w:drawing>
+          <wp:inline distT="0" distB="0" distL="0" distR="0" wp14:anchorId="1269383D" wp14:editId="103648C8">
+            <wp:extent cx="5580380" cy="2822575"/>
+            <wp:effectExtent l="0" t="0" r="1270" b="0"/>
+            <wp:docPr id="235687592" name="Picture 1" descr="A diagram of a diagram&#10;&#10;Description automatically generated"/>
+            <wp:cNvGraphicFramePr>
+              <a:graphicFrameLocks xmlns:a="http://schemas.openxmlformats.org/drawingml/2006/main" noChangeAspect="1"/>
+            </wp:cNvGraphicFramePr>
+            <a:graphic xmlns:a="http://schemas.openxmlformats.org/drawingml/2006/main">
+              <a:graphicData uri="http://schemas.openxmlformats.org/drawingml/2006/picture">
+                <pic:pic xmlns:pic="http://schemas.openxmlformats.org/drawingml/2006/picture">
+                  <pic:nvPicPr>
+                    <pic:cNvPr id="235687592" name="Picture 1" descr="A diagram of a diagram&#10;&#10;Description automatically generated"/>
+                    <pic:cNvPicPr>
+                      <a:picLocks noChangeAspect="1" noChangeArrowheads="1"/>
+                    </pic:cNvPicPr>
+                  </pic:nvPicPr>
+                  <pic:blipFill>
+                    <a:blip r:embed="rId25">
+                      <a:extLst>
+                        <a:ext uri="{28A0092B-C50C-407E-A947-70E740481C1C}">
+                          <a14:useLocalDpi xmlns:a14="http://schemas.microsoft.com/office/drawing/2010/main" val="0"/>
+                        </a:ext>
+                      </a:extLst>
+                    </a:blip>
+                    <a:srcRect/>
+                    <a:stretch>
+                      <a:fillRect/>
+                    </a:stretch>
+                  </pic:blipFill>
+                  <pic:spPr bwMode="auto">
+                    <a:xfrm>
+                      <a:off x="0" y="0"/>
+                      <a:ext cx="5580380" cy="2822575"/>
+                    </a:xfrm>
+                    <a:prstGeom prst="rect">
+                      <a:avLst/>
+                    </a:prstGeom>
+                    <a:noFill/>
+                    <a:ln>
+                      <a:noFill/>
+                    </a:ln>
+                  </pic:spPr>
+                </pic:pic>
+              </a:graphicData>
+            </a:graphic>
+          </wp:inline>
+        </w:drawing>
+      </w:r>
+    </w:p>
+    <w:p>
+      <w:pPr>
+        <w:pStyle w:val="ListParagraph"/>
+        <w:ind w:left="0" w:firstLine="0"/>
+      </w:pPr>
+      <w:r>
+        <w:t>* Read: Dùng chiến lược Read-Througt</w:t>
+      </w:r>
+      <w:r>
+        <w:t xml:space="preserve">. Khi </w:t>
+      </w:r>
+      <w:r>
+        <w:t>service cần lấy 1 dữ liệu nào đó thì sẽ tìm trong redis trước nếu redis có dữ liệu thì trả dữ liệu lại cho service. Nếu không có dữ liệu cần truy cập thì truy cập vào database để lấy dữ liệu và insert dữ liệu lên redis.</w:t>
+      </w:r>
+    </w:p>
+    <w:p>
+      <w:pPr>
+        <w:pStyle w:val="ListParagraph"/>
+        <w:ind w:left="0" w:firstLine="0"/>
+      </w:pPr>
+      <w:r>
+        <w:rPr>
+          <w:noProof/>
+        </w:rPr>
+        <w:drawing>
+          <wp:inline distT="0" distB="0" distL="0" distR="0" wp14:anchorId="2F99BF94" wp14:editId="0A98A583">
+            <wp:extent cx="5574030" cy="2496820"/>
+            <wp:effectExtent l="0" t="0" r="7620" b="0"/>
+            <wp:docPr id="1916370149" name="Picture 2"/>
+            <wp:cNvGraphicFramePr>
+              <a:graphicFrameLocks xmlns:a="http://schemas.openxmlformats.org/drawingml/2006/main" noChangeAspect="1"/>
+            </wp:cNvGraphicFramePr>
+            <a:graphic xmlns:a="http://schemas.openxmlformats.org/drawingml/2006/main">
+              <a:graphicData uri="http://schemas.openxmlformats.org/drawingml/2006/picture">
+                <pic:pic xmlns:pic="http://schemas.openxmlformats.org/drawingml/2006/picture">
+                  <pic:nvPicPr>
+                    <pic:cNvPr id="0" name="Picture 3"/>
+                    <pic:cNvPicPr>
+                      <a:picLocks noChangeAspect="1" noChangeArrowheads="1"/>
+                    </pic:cNvPicPr>
+                  </pic:nvPicPr>
+                  <pic:blipFill>
+                    <a:blip r:embed="rId26">
+                      <a:extLst>
+                        <a:ext uri="{28A0092B-C50C-407E-A947-70E740481C1C}">
+                          <a14:useLocalDpi xmlns:a14="http://schemas.microsoft.com/office/drawing/2010/main" val="0"/>
+                        </a:ext>
+                      </a:extLst>
+                    </a:blip>
+                    <a:srcRect/>
+                    <a:stretch>
+                      <a:fillRect/>
+                    </a:stretch>
+                  </pic:blipFill>
+                  <pic:spPr bwMode="auto">
+                    <a:xfrm>
+                      <a:off x="0" y="0"/>
+                      <a:ext cx="5574030" cy="2496820"/>
+                    </a:xfrm>
+                    <a:prstGeom prst="rect">
+                      <a:avLst/>
+                    </a:prstGeom>
+                    <a:noFill/>
+                    <a:ln>
+                      <a:noFill/>
+                    </a:ln>
+                  </pic:spPr>
+                </pic:pic>
+              </a:graphicData>
+            </a:graphic>
+          </wp:inline>
+        </w:drawing>
       </w:r>
     </w:p>
     <w:p>
@@ -5767,6 +5980,7 @@
         <w:rPr>
           <w:noProof/>
         </w:rPr>
+        <w:lastRenderedPageBreak/>
         <w:drawing>
           <wp:inline distT="0" distB="0" distL="0" distR="0" wp14:anchorId="4DC46FE5" wp14:editId="0384F1AC">
             <wp:extent cx="5580380" cy="1426210"/>
@@ -5785,7 +5999,7 @@
                     </pic:cNvPicPr>
                   </pic:nvPicPr>
                   <pic:blipFill>
-                    <a:blip r:embed="rId25" cstate="print">
+                    <a:blip r:embed="rId27" cstate="print">
                       <a:extLst>
                         <a:ext uri="{28A0092B-C50C-407E-A947-70E740481C1C}">
                           <a14:useLocalDpi xmlns:a14="http://schemas.microsoft.com/office/drawing/2010/main" val="0"/>
@@ -5826,6 +6040,23 @@
           <w:bCs/>
         </w:rPr>
       </w:pPr>
+      <w:r>
+        <w:rPr>
+          <w:b/>
+          <w:bCs/>
+        </w:rPr>
+        <w:t>- Giải quyết vấn đề sync data giữa các service</w:t>
+      </w:r>
+    </w:p>
+    <w:p>
+      <w:pPr>
+        <w:pStyle w:val="ListParagraph"/>
+        <w:ind w:left="0" w:firstLine="0"/>
+        <w:rPr>
+          <w:b/>
+          <w:bCs/>
+        </w:rPr>
+      </w:pPr>
     </w:p>
     <w:p>
       <w:pPr>
@@ -5885,7 +6116,7 @@
                     </pic:cNvPicPr>
                   </pic:nvPicPr>
                   <pic:blipFill>
-                    <a:blip r:embed="rId26"/>
+                    <a:blip r:embed="rId28"/>
                     <a:stretch>
                       <a:fillRect/>
                     </a:stretch>
@@ -5981,7 +6212,7 @@
                     </pic:cNvPicPr>
                   </pic:nvPicPr>
                   <pic:blipFill>
-                    <a:blip r:embed="rId27"/>
+                    <a:blip r:embed="rId29"/>
                     <a:stretch>
                       <a:fillRect/>
                     </a:stretch>
@@ -6024,6 +6255,7 @@
           <w:sz w:val="28"/>
           <w:szCs w:val="28"/>
         </w:rPr>
+        <w:lastRenderedPageBreak/>
         <w:t>- Màn hình thông tin sinh viên</w:t>
       </w:r>
     </w:p>
@@ -6042,7 +6274,6 @@
         <w:rPr>
           <w:noProof/>
         </w:rPr>
-        <w:lastRenderedPageBreak/>
         <w:drawing>
           <wp:inline distT="0" distB="0" distL="114300" distR="114300" wp14:anchorId="45A19382" wp14:editId="62A4B04D">
             <wp:extent cx="5576570" cy="3074670"/>
@@ -6061,7 +6292,7 @@
                     </pic:cNvPicPr>
                   </pic:nvPicPr>
                   <pic:blipFill>
-                    <a:blip r:embed="rId28"/>
+                    <a:blip r:embed="rId30"/>
                     <a:stretch>
                       <a:fillRect/>
                     </a:stretch>
@@ -6153,7 +6384,7 @@
                     </pic:cNvPicPr>
                   </pic:nvPicPr>
                   <pic:blipFill>
-                    <a:blip r:embed="rId29"/>
+                    <a:blip r:embed="rId31"/>
                     <a:stretch>
                       <a:fillRect/>
                     </a:stretch>
@@ -6224,7 +6455,7 @@
                     </pic:cNvPicPr>
                   </pic:nvPicPr>
                   <pic:blipFill>
-                    <a:blip r:embed="rId30"/>
+                    <a:blip r:embed="rId32"/>
                     <a:stretch>
                       <a:fillRect/>
                     </a:stretch>
@@ -6293,7 +6524,7 @@
                     </pic:cNvPicPr>
                   </pic:nvPicPr>
                   <pic:blipFill>
-                    <a:blip r:embed="rId31"/>
+                    <a:blip r:embed="rId33"/>
                     <a:stretch>
                       <a:fillRect/>
                     </a:stretch>
@@ -6363,7 +6594,7 @@
                     </pic:cNvPicPr>
                   </pic:nvPicPr>
                   <pic:blipFill>
-                    <a:blip r:embed="rId32"/>
+                    <a:blip r:embed="rId34"/>
                     <a:stretch>
                       <a:fillRect/>
                     </a:stretch>
@@ -6415,7 +6646,7 @@
                     </pic:cNvPicPr>
                   </pic:nvPicPr>
                   <pic:blipFill>
-                    <a:blip r:embed="rId33"/>
+                    <a:blip r:embed="rId35"/>
                     <a:stretch>
                       <a:fillRect/>
                     </a:stretch>
@@ -6495,7 +6726,7 @@
                     </pic:cNvPicPr>
                   </pic:nvPicPr>
                   <pic:blipFill>
-                    <a:blip r:embed="rId34"/>
+                    <a:blip r:embed="rId36"/>
                     <a:stretch>
                       <a:fillRect/>
                     </a:stretch>

</xml_diff>